<commit_message>
Añadí laoto del timeout en PuTTY
</commit_message>
<xml_diff>
--- a/Proyecto NOTPutty instrucciones(1_jun_2020).docx
+++ b/Proyecto NOTPutty instrucciones(1_jun_2020).docx
@@ -90,13 +90,8 @@
         <w:t>como</w:t>
       </w:r>
       <w:r>
-        <w:t xml:space="preserve"> </w:t>
-      </w:r>
-      <w:proofErr w:type="spellStart"/>
-      <w:r>
-        <w:t>siempre</w:t>
-      </w:r>
-      <w:proofErr w:type="spellEnd"/>
+        <w:t xml:space="preserve"> siempre</w:t>
+      </w:r>
     </w:p>
     <w:p>
       <w:pPr>
@@ -129,21 +124,7 @@
         <w:rPr>
           <w:lang w:val="es-PR"/>
         </w:rPr>
-        <w:t xml:space="preserve">al </w:t>
-      </w:r>
-      <w:proofErr w:type="spellStart"/>
-      <w:r>
-        <w:rPr>
-          <w:lang w:val="es-PR"/>
-        </w:rPr>
-        <w:t>user</w:t>
-      </w:r>
-      <w:proofErr w:type="spellEnd"/>
-      <w:r>
-        <w:rPr>
-          <w:lang w:val="es-PR"/>
-        </w:rPr>
-        <w:t xml:space="preserve"> que no está en el programa original*</w:t>
+        <w:t>al user que no está en el programa original*</w:t>
       </w:r>
     </w:p>
     <w:p>
@@ -587,16 +568,8 @@
         <w:rPr>
           <w:lang w:val="es-PR"/>
         </w:rPr>
-        <w:t xml:space="preserve">4-&gt; </w:t>
-      </w:r>
-      <w:proofErr w:type="spellStart"/>
-      <w:r>
-        <w:rPr>
-          <w:lang w:val="es-PR"/>
-        </w:rPr>
-        <w:t>Info</w:t>
-      </w:r>
-      <w:proofErr w:type="spellEnd"/>
+        <w:t>4-&gt; Info</w:t>
+      </w:r>
       <w:r>
         <w:rPr>
           <w:lang w:val="es-PR"/>
@@ -663,21 +636,7 @@
         <w:rPr>
           <w:lang w:val="es-PR"/>
         </w:rPr>
-        <w:t xml:space="preserve"> </w:t>
-      </w:r>
-      <w:proofErr w:type="spellStart"/>
-      <w:r>
-        <w:rPr>
-          <w:lang w:val="es-PR"/>
-        </w:rPr>
-        <w:t>Info</w:t>
-      </w:r>
-      <w:proofErr w:type="spellEnd"/>
-      <w:r>
-        <w:rPr>
-          <w:lang w:val="es-PR"/>
-        </w:rPr>
-        <w:t>. (3.C)</w:t>
+        <w:t xml:space="preserve"> Info. (3.C)</w:t>
       </w:r>
     </w:p>
     <w:p>
@@ -2571,13 +2530,7 @@
         <w:rPr>
           <w:lang w:val="es-PR"/>
         </w:rPr>
-        <w:t xml:space="preserve"> </w:t>
-      </w:r>
-      <w:r>
-        <w:rPr>
-          <w:lang w:val="es-PR"/>
-        </w:rPr>
-        <w:t>“</w:t>
+        <w:t xml:space="preserve"> “</w:t>
       </w:r>
       <w:r>
         <w:rPr>
@@ -3075,6 +3028,7 @@
       <w:pPr>
         <w:rPr>
           <w:noProof/>
+          <w:lang w:val="es-PR"/>
         </w:rPr>
       </w:pPr>
       <w:r>
@@ -3520,6 +3474,7 @@
       <w:pPr>
         <w:rPr>
           <w:noProof/>
+          <w:lang w:val="es-PR"/>
         </w:rPr>
       </w:pPr>
       <w:r>
@@ -3594,6 +3549,7 @@
       <w:pPr>
         <w:rPr>
           <w:noProof/>
+          <w:lang w:val="es-PR"/>
         </w:rPr>
       </w:pPr>
     </w:p>
@@ -3619,8 +3575,74 @@
         <w:t>e la clase se anade la clase a la lista de cursos*</w:t>
       </w:r>
     </w:p>
+    <w:p>
+      <w:pPr>
+        <w:rPr>
+          <w:noProof/>
+          <w:lang w:val="es-PR"/>
+        </w:rPr>
+      </w:pPr>
+      <w:r>
+        <w:rPr>
+          <w:noProof/>
+          <w:lang w:val="es-PR"/>
+        </w:rPr>
+        <w:lastRenderedPageBreak/>
+        <w:t>Ejemplo de timeout</w:t>
+      </w:r>
+    </w:p>
+    <w:p>
+      <w:pPr>
+        <w:jc w:val="center"/>
+        <w:rPr>
+          <w:noProof/>
+          <w:lang w:val="es-PR"/>
+        </w:rPr>
+      </w:pPr>
+      <w:r>
+        <w:rPr>
+          <w:noProof/>
+          <w:lang w:val="es-PR"/>
+        </w:rPr>
+        <w:drawing>
+          <wp:inline distT="0" distB="0" distL="0" distR="0" wp14:anchorId="4AFC0B06" wp14:editId="11B6B56E">
+            <wp:extent cx="5943600" cy="3891915"/>
+            <wp:effectExtent l="0" t="0" r="0" b="0"/>
+            <wp:docPr id="28" name="Picture 28"/>
+            <wp:cNvGraphicFramePr>
+              <a:graphicFrameLocks xmlns:a="http://schemas.openxmlformats.org/drawingml/2006/main" noChangeAspect="1"/>
+            </wp:cNvGraphicFramePr>
+            <a:graphic xmlns:a="http://schemas.openxmlformats.org/drawingml/2006/main">
+              <a:graphicData uri="http://schemas.openxmlformats.org/drawingml/2006/picture">
+                <pic:pic xmlns:pic="http://schemas.openxmlformats.org/drawingml/2006/picture">
+                  <pic:nvPicPr>
+                    <pic:cNvPr id="1" name=""/>
+                    <pic:cNvPicPr/>
+                  </pic:nvPicPr>
+                  <pic:blipFill>
+                    <a:blip r:embed="rId29"/>
+                    <a:stretch>
+                      <a:fillRect/>
+                    </a:stretch>
+                  </pic:blipFill>
+                  <pic:spPr>
+                    <a:xfrm>
+                      <a:off x="0" y="0"/>
+                      <a:ext cx="5943600" cy="3891915"/>
+                    </a:xfrm>
+                    <a:prstGeom prst="rect">
+                      <a:avLst/>
+                    </a:prstGeom>
+                  </pic:spPr>
+                </pic:pic>
+              </a:graphicData>
+            </a:graphic>
+          </wp:inline>
+        </w:drawing>
+      </w:r>
+    </w:p>
     <w:sectPr>
-      <w:headerReference w:type="default" r:id="rId29"/>
+      <w:headerReference w:type="default" r:id="rId30"/>
       <w:pgSz w:w="12240" w:h="15840"/>
       <w:pgMar w:top="1440" w:right="1440" w:bottom="1440" w:left="1440" w:header="720" w:footer="720" w:gutter="0"/>
       <w:cols w:space="720"/>
@@ -3687,21 +3709,8 @@
       <w:pStyle w:val="Header"/>
       <w:jc w:val="center"/>
     </w:pPr>
-    <w:proofErr w:type="spellStart"/>
     <w:r>
-      <w:t>NOTPutty</w:t>
-    </w:r>
-    <w:proofErr w:type="spellEnd"/>
-    <w:r>
-      <w:t xml:space="preserve"> *subject to change </w:t>
-    </w:r>
-    <w:proofErr w:type="spellStart"/>
-    <w:r>
-      <w:t>hahaha</w:t>
-    </w:r>
-    <w:proofErr w:type="spellEnd"/>
-    <w:r>
-      <w:t>*</w:t>
+      <w:t>NOTPutty *subject to change hahaha*</w:t>
     </w:r>
   </w:p>
 </w:hdr>

</xml_diff>

<commit_message>
Otro mensajito mas al final del documento Word
</commit_message>
<xml_diff>
--- a/Proyecto NOTPutty instrucciones(1_jun_2020).docx
+++ b/Proyecto NOTPutty instrucciones(1_jun_2020).docx
@@ -3639,6 +3639,29 @@
             </a:graphic>
           </wp:inline>
         </w:drawing>
+      </w:r>
+    </w:p>
+    <w:p>
+      <w:pPr>
+        <w:rPr>
+          <w:noProof/>
+          <w:lang w:val="es-PR"/>
+        </w:rPr>
+      </w:pPr>
+    </w:p>
+    <w:p>
+      <w:pPr>
+        <w:rPr>
+          <w:noProof/>
+          <w:lang w:val="es-PR"/>
+        </w:rPr>
+      </w:pPr>
+      <w:r>
+        <w:rPr>
+          <w:noProof/>
+          <w:lang w:val="es-PR"/>
+        </w:rPr>
+        <w:t>El ancho de todos los mensajes y menús es de 80 caracteres</w:t>
       </w:r>
     </w:p>
     <w:sectPr>

</xml_diff>